<commit_message>
Aggiungi diagrammi casi d'uso
</commit_message>
<xml_diff>
--- a/deliverables/CasiUso_urCoach.docx
+++ b/deliverables/CasiUso_urCoach.docx
@@ -3481,7 +3481,7 @@
                   <w:pPr>
                     <w:numPr>
                       <w:ilvl w:val="0"/>
-                      <w:numId w:val="17"/>
+                      <w:numId w:val="18"/>
                     </w:numPr>
                     <w:spacing w:line="240" w:lineRule="auto"/>
                     <w:ind w:left="720" w:hanging="360"/>
@@ -3559,7 +3559,7 @@
                   <w:pPr>
                     <w:numPr>
                       <w:ilvl w:val="0"/>
-                      <w:numId w:val="17"/>
+                      <w:numId w:val="18"/>
                     </w:numPr>
                     <w:spacing w:line="240" w:lineRule="auto"/>
                     <w:ind w:left="720" w:hanging="360"/>
@@ -3595,7 +3595,7 @@
                   <w:pPr>
                     <w:numPr>
                       <w:ilvl w:val="0"/>
-                      <w:numId w:val="17"/>
+                      <w:numId w:val="18"/>
                     </w:numPr>
                     <w:spacing w:line="240" w:lineRule="auto"/>
                     <w:ind w:left="720" w:hanging="360"/>
@@ -3673,7 +3673,7 @@
                   <w:pPr>
                     <w:numPr>
                       <w:ilvl w:val="0"/>
-                      <w:numId w:val="17"/>
+                      <w:numId w:val="18"/>
                     </w:numPr>
                     <w:spacing w:line="240" w:lineRule="auto"/>
                     <w:ind w:left="720" w:hanging="360"/>
@@ -4408,7 +4408,7 @@
                   <w:pPr>
                     <w:numPr>
                       <w:ilvl w:val="0"/>
-                      <w:numId w:val="15"/>
+                      <w:numId w:val="16"/>
                     </w:numPr>
                     <w:spacing w:line="240" w:lineRule="auto"/>
                     <w:ind w:left="720" w:hanging="360"/>
@@ -5259,7 +5259,7 @@
                   <w:pPr>
                     <w:numPr>
                       <w:ilvl w:val="0"/>
-                      <w:numId w:val="19"/>
+                      <w:numId w:val="20"/>
                     </w:numPr>
                     <w:spacing w:line="240" w:lineRule="auto"/>
                     <w:ind w:left="720" w:hanging="360"/>
@@ -5339,7 +5339,7 @@
                     <w:widowControl w:val="0"/>
                     <w:numPr>
                       <w:ilvl w:val="0"/>
-                      <w:numId w:val="25"/>
+                      <w:numId w:val="26"/>
                     </w:numPr>
                     <w:spacing w:line="240" w:lineRule="auto"/>
                     <w:ind w:left="720" w:hanging="360"/>
@@ -6179,7 +6179,7 @@
                   <w:pPr>
                     <w:numPr>
                       <w:ilvl w:val="0"/>
-                      <w:numId w:val="10"/>
+                      <w:numId w:val="11"/>
                     </w:numPr>
                     <w:spacing w:line="240" w:lineRule="auto"/>
                     <w:ind w:left="720" w:hanging="360"/>
@@ -6851,7 +6851,7 @@
                   <w:pPr>
                     <w:numPr>
                       <w:ilvl w:val="0"/>
-                      <w:numId w:val="8"/>
+                      <w:numId w:val="9"/>
                     </w:numPr>
                     <w:spacing w:line="240" w:lineRule="auto"/>
                     <w:ind w:left="720" w:hanging="360"/>
@@ -6934,7 +6934,7 @@
                   <w:pPr>
                     <w:numPr>
                       <w:ilvl w:val="0"/>
-                      <w:numId w:val="8"/>
+                      <w:numId w:val="9"/>
                     </w:numPr>
                     <w:spacing w:line="240" w:lineRule="auto"/>
                     <w:ind w:left="720" w:hanging="360"/>
@@ -7681,7 +7681,7 @@
                   <w:pPr>
                     <w:numPr>
                       <w:ilvl w:val="0"/>
-                      <w:numId w:val="36"/>
+                      <w:numId w:val="37"/>
                     </w:numPr>
                     <w:spacing w:line="240" w:lineRule="auto"/>
                     <w:ind w:left="720" w:hanging="360"/>
@@ -7718,7 +7718,7 @@
                     <w:widowControl w:val="0"/>
                     <w:numPr>
                       <w:ilvl w:val="0"/>
-                      <w:numId w:val="18"/>
+                      <w:numId w:val="19"/>
                     </w:numPr>
                     <w:spacing w:line="240" w:lineRule="auto"/>
                     <w:ind w:left="720" w:hanging="360"/>
@@ -7796,7 +7796,7 @@
                   <w:pPr>
                     <w:numPr>
                       <w:ilvl w:val="0"/>
-                      <w:numId w:val="18"/>
+                      <w:numId w:val="19"/>
                     </w:numPr>
                     <w:spacing w:line="240" w:lineRule="auto"/>
                     <w:ind w:left="720" w:hanging="360"/>
@@ -9383,7 +9383,7 @@
                     <w:widowControl w:val="0"/>
                     <w:numPr>
                       <w:ilvl w:val="0"/>
-                      <w:numId w:val="23"/>
+                      <w:numId w:val="24"/>
                     </w:numPr>
                     <w:spacing w:line="240" w:lineRule="auto"/>
                     <w:ind w:left="720" w:hanging="360"/>
@@ -9461,7 +9461,7 @@
                   <w:pPr>
                     <w:numPr>
                       <w:ilvl w:val="0"/>
-                      <w:numId w:val="23"/>
+                      <w:numId w:val="24"/>
                     </w:numPr>
                     <w:spacing w:line="240" w:lineRule="auto"/>
                     <w:ind w:left="720" w:hanging="360"/>
@@ -9497,7 +9497,7 @@
                   <w:pPr>
                     <w:numPr>
                       <w:ilvl w:val="0"/>
-                      <w:numId w:val="23"/>
+                      <w:numId w:val="24"/>
                     </w:numPr>
                     <w:spacing w:line="240" w:lineRule="auto"/>
                     <w:ind w:left="720" w:hanging="360"/>
@@ -9575,7 +9575,7 @@
                   <w:pPr>
                     <w:numPr>
                       <w:ilvl w:val="0"/>
-                      <w:numId w:val="23"/>
+                      <w:numId w:val="24"/>
                     </w:numPr>
                     <w:spacing w:line="240" w:lineRule="auto"/>
                     <w:ind w:left="720" w:hanging="360"/>
@@ -10323,7 +10323,7 @@
                     <w:widowControl w:val="0"/>
                     <w:numPr>
                       <w:ilvl w:val="0"/>
-                      <w:numId w:val="9"/>
+                      <w:numId w:val="10"/>
                     </w:numPr>
                     <w:spacing w:line="240" w:lineRule="auto"/>
                     <w:ind w:left="720" w:hanging="360"/>
@@ -10402,7 +10402,7 @@
                     <w:widowControl w:val="0"/>
                     <w:numPr>
                       <w:ilvl w:val="0"/>
-                      <w:numId w:val="9"/>
+                      <w:numId w:val="10"/>
                     </w:numPr>
                     <w:spacing w:line="240" w:lineRule="auto"/>
                     <w:ind w:left="720" w:hanging="360"/>
@@ -11068,7 +11068,7 @@
                     <w:widowControl w:val="0"/>
                     <w:numPr>
                       <w:ilvl w:val="0"/>
-                      <w:numId w:val="33"/>
+                      <w:numId w:val="34"/>
                     </w:numPr>
                     <w:spacing w:line="240" w:lineRule="auto"/>
                     <w:ind w:left="720" w:hanging="360"/>
@@ -11147,7 +11147,7 @@
                     <w:widowControl w:val="0"/>
                     <w:numPr>
                       <w:ilvl w:val="0"/>
-                      <w:numId w:val="33"/>
+                      <w:numId w:val="34"/>
                     </w:numPr>
                     <w:spacing w:line="240" w:lineRule="auto"/>
                     <w:ind w:left="720" w:hanging="360"/>
@@ -12333,7 +12333,7 @@
             <w:pPr>
               <w:numPr>
                 <w:ilvl w:val="0"/>
-                <w:numId w:val="34"/>
+                <w:numId w:val="35"/>
               </w:numPr>
               <w:spacing w:line="360" w:lineRule="auto"/>
               <w:ind w:left="720" w:hanging="360"/>
@@ -12352,7 +12352,7 @@
             <w:pPr>
               <w:numPr>
                 <w:ilvl w:val="0"/>
-                <w:numId w:val="34"/>
+                <w:numId w:val="35"/>
               </w:numPr>
               <w:spacing w:line="360" w:lineRule="auto"/>
               <w:ind w:left="720" w:hanging="360"/>
@@ -13752,7 +13752,7 @@
                     <w:widowControl w:val="0"/>
                     <w:numPr>
                       <w:ilvl w:val="0"/>
-                      <w:numId w:val="22"/>
+                      <w:numId w:val="23"/>
                     </w:numPr>
                     <w:spacing w:line="240" w:lineRule="auto"/>
                     <w:ind w:left="720" w:hanging="360"/>
@@ -13832,7 +13832,7 @@
                   <w:pPr>
                     <w:numPr>
                       <w:ilvl w:val="0"/>
-                      <w:numId w:val="12"/>
+                      <w:numId w:val="13"/>
                     </w:numPr>
                     <w:spacing w:line="240" w:lineRule="auto"/>
                     <w:ind w:left="720" w:hanging="360"/>
@@ -14474,7 +14474,7 @@
                   <w:pPr>
                     <w:numPr>
                       <w:ilvl w:val="0"/>
-                      <w:numId w:val="11"/>
+                      <w:numId w:val="12"/>
                     </w:numPr>
                     <w:spacing w:line="240" w:lineRule="auto"/>
                     <w:ind w:left="720" w:hanging="360"/>
@@ -14561,7 +14561,7 @@
                   <w:pPr>
                     <w:numPr>
                       <w:ilvl w:val="0"/>
-                      <w:numId w:val="11"/>
+                      <w:numId w:val="12"/>
                     </w:numPr>
                     <w:spacing w:line="240" w:lineRule="auto"/>
                     <w:ind w:left="720" w:hanging="360"/>
@@ -14598,7 +14598,7 @@
                     <w:widowControl w:val="0"/>
                     <w:numPr>
                       <w:ilvl w:val="0"/>
-                      <w:numId w:val="26"/>
+                      <w:numId w:val="27"/>
                     </w:numPr>
                     <w:spacing w:line="240" w:lineRule="auto"/>
                     <w:ind w:left="720" w:hanging="360"/>
@@ -14677,7 +14677,7 @@
                   <w:pPr>
                     <w:numPr>
                       <w:ilvl w:val="0"/>
-                      <w:numId w:val="24"/>
+                      <w:numId w:val="25"/>
                     </w:numPr>
                     <w:spacing w:line="240" w:lineRule="auto"/>
                     <w:ind w:left="720" w:hanging="360"/>
@@ -14725,7 +14725,7 @@
                   <w:pPr>
                     <w:numPr>
                       <w:ilvl w:val="0"/>
-                      <w:numId w:val="24"/>
+                      <w:numId w:val="25"/>
                     </w:numPr>
                     <w:spacing w:line="240" w:lineRule="auto"/>
                     <w:ind w:left="720" w:hanging="360"/>
@@ -14813,7 +14813,7 @@
                   <w:pPr>
                     <w:numPr>
                       <w:ilvl w:val="0"/>
-                      <w:numId w:val="24"/>
+                      <w:numId w:val="25"/>
                     </w:numPr>
                     <w:spacing w:line="240" w:lineRule="auto"/>
                     <w:ind w:left="720" w:hanging="360"/>
@@ -15055,7 +15055,7 @@
             <w:pPr>
               <w:numPr>
                 <w:ilvl w:val="0"/>
-                <w:numId w:val="34"/>
+                <w:numId w:val="35"/>
               </w:numPr>
               <w:spacing w:line="360" w:lineRule="auto"/>
               <w:ind w:left="720" w:hanging="360"/>
@@ -15071,7 +15071,7 @@
             <w:pPr>
               <w:numPr>
                 <w:ilvl w:val="0"/>
-                <w:numId w:val="34"/>
+                <w:numId w:val="35"/>
               </w:numPr>
               <w:spacing w:line="360" w:lineRule="auto"/>
               <w:ind w:left="720" w:hanging="360"/>
@@ -15628,7 +15628,7 @@
                   <w:pPr>
                     <w:numPr>
                       <w:ilvl w:val="0"/>
-                      <w:numId w:val="35"/>
+                      <w:numId w:val="36"/>
                     </w:numPr>
                     <w:spacing w:line="240" w:lineRule="auto"/>
                     <w:ind w:left="720" w:hanging="360"/>
@@ -15730,7 +15730,7 @@
                   <w:pPr>
                     <w:numPr>
                       <w:ilvl w:val="0"/>
-                      <w:numId w:val="35"/>
+                      <w:numId w:val="36"/>
                     </w:numPr>
                     <w:spacing w:line="240" w:lineRule="auto"/>
                     <w:ind w:left="720" w:hanging="360"/>
@@ -15766,7 +15766,7 @@
                   <w:pPr>
                     <w:numPr>
                       <w:ilvl w:val="0"/>
-                      <w:numId w:val="14"/>
+                      <w:numId w:val="15"/>
                     </w:numPr>
                     <w:spacing w:line="240" w:lineRule="auto"/>
                     <w:ind w:left="720" w:hanging="360"/>
@@ -15868,7 +15868,7 @@
                   <w:pPr>
                     <w:numPr>
                       <w:ilvl w:val="0"/>
-                      <w:numId w:val="14"/>
+                      <w:numId w:val="15"/>
                     </w:numPr>
                     <w:spacing w:line="240" w:lineRule="auto"/>
                     <w:ind w:left="720" w:hanging="360"/>
@@ -15904,7 +15904,7 @@
                   <w:pPr>
                     <w:numPr>
                       <w:ilvl w:val="0"/>
-                      <w:numId w:val="14"/>
+                      <w:numId w:val="15"/>
                     </w:numPr>
                     <w:spacing w:line="240" w:lineRule="auto"/>
                     <w:ind w:left="720" w:hanging="360"/>
@@ -16006,7 +16006,7 @@
                   <w:pPr>
                     <w:numPr>
                       <w:ilvl w:val="0"/>
-                      <w:numId w:val="14"/>
+                      <w:numId w:val="15"/>
                     </w:numPr>
                     <w:spacing w:line="240" w:lineRule="auto"/>
                     <w:ind w:left="720" w:hanging="360"/>
@@ -16769,7 +16769,7 @@
                     <w:widowControl w:val="0"/>
                     <w:numPr>
                       <w:ilvl w:val="0"/>
-                      <w:numId w:val="31"/>
+                      <w:numId w:val="32"/>
                     </w:numPr>
                     <w:spacing w:line="240" w:lineRule="auto"/>
                     <w:ind w:left="720" w:hanging="360"/>
@@ -16848,7 +16848,7 @@
                     <w:widowControl w:val="0"/>
                     <w:numPr>
                       <w:ilvl w:val="0"/>
-                      <w:numId w:val="31"/>
+                      <w:numId w:val="32"/>
                     </w:numPr>
                     <w:spacing w:line="240" w:lineRule="auto"/>
                     <w:ind w:left="720" w:hanging="360"/>
@@ -17555,7 +17555,7 @@
                   <w:pPr>
                     <w:numPr>
                       <w:ilvl w:val="0"/>
-                      <w:numId w:val="29"/>
+                      <w:numId w:val="30"/>
                     </w:numPr>
                     <w:spacing w:line="240" w:lineRule="auto"/>
                     <w:ind w:left="720" w:hanging="360"/>
@@ -17674,7 +17674,7 @@
                   <w:pPr>
                     <w:numPr>
                       <w:ilvl w:val="0"/>
-                      <w:numId w:val="29"/>
+                      <w:numId w:val="30"/>
                     </w:numPr>
                     <w:spacing w:line="240" w:lineRule="auto"/>
                     <w:ind w:left="720" w:hanging="360"/>
@@ -17716,7 +17716,7 @@
                   <w:pPr>
                     <w:numPr>
                       <w:ilvl w:val="0"/>
-                      <w:numId w:val="29"/>
+                      <w:numId w:val="30"/>
                     </w:numPr>
                     <w:spacing w:line="240" w:lineRule="auto"/>
                     <w:ind w:left="720" w:hanging="360"/>
@@ -17824,7 +17824,7 @@
                   <w:pPr>
                     <w:numPr>
                       <w:ilvl w:val="0"/>
-                      <w:numId w:val="29"/>
+                      <w:numId w:val="30"/>
                     </w:numPr>
                     <w:spacing w:line="240" w:lineRule="auto"/>
                     <w:ind w:left="720" w:hanging="360"/>
@@ -18495,7 +18495,7 @@
                   <w:pPr>
                     <w:numPr>
                       <w:ilvl w:val="0"/>
-                      <w:numId w:val="30"/>
+                      <w:numId w:val="31"/>
                     </w:numPr>
                     <w:spacing w:line="240" w:lineRule="auto"/>
                     <w:ind w:left="720" w:hanging="360"/>
@@ -18590,7 +18590,7 @@
                   <w:pPr>
                     <w:numPr>
                       <w:ilvl w:val="0"/>
-                      <w:numId w:val="30"/>
+                      <w:numId w:val="31"/>
                     </w:numPr>
                     <w:spacing w:line="240" w:lineRule="auto"/>
                     <w:ind w:left="720" w:hanging="360"/>
@@ -18632,7 +18632,7 @@
                   <w:pPr>
                     <w:numPr>
                       <w:ilvl w:val="0"/>
-                      <w:numId w:val="30"/>
+                      <w:numId w:val="31"/>
                     </w:numPr>
                     <w:spacing w:line="240" w:lineRule="auto"/>
                     <w:ind w:left="720" w:hanging="360"/>
@@ -18728,7 +18728,7 @@
                   <w:pPr>
                     <w:numPr>
                       <w:ilvl w:val="0"/>
-                      <w:numId w:val="30"/>
+                      <w:numId w:val="31"/>
                     </w:numPr>
                     <w:spacing w:line="240" w:lineRule="auto"/>
                     <w:ind w:left="720" w:hanging="360"/>
@@ -19384,7 +19384,7 @@
                   <w:pPr>
                     <w:numPr>
                       <w:ilvl w:val="0"/>
-                      <w:numId w:val="27"/>
+                      <w:numId w:val="28"/>
                     </w:numPr>
                     <w:spacing w:line="240" w:lineRule="auto"/>
                     <w:ind w:left="720" w:hanging="360"/>
@@ -19479,7 +19479,7 @@
                   <w:pPr>
                     <w:numPr>
                       <w:ilvl w:val="0"/>
-                      <w:numId w:val="27"/>
+                      <w:numId w:val="28"/>
                     </w:numPr>
                     <w:spacing w:line="240" w:lineRule="auto"/>
                     <w:ind w:left="720" w:hanging="360"/>
@@ -19521,7 +19521,7 @@
                   <w:pPr>
                     <w:numPr>
                       <w:ilvl w:val="0"/>
-                      <w:numId w:val="27"/>
+                      <w:numId w:val="28"/>
                     </w:numPr>
                     <w:spacing w:line="240" w:lineRule="auto"/>
                     <w:ind w:left="720" w:hanging="360"/>
@@ -19617,7 +19617,7 @@
                   <w:pPr>
                     <w:numPr>
                       <w:ilvl w:val="0"/>
-                      <w:numId w:val="27"/>
+                      <w:numId w:val="28"/>
                     </w:numPr>
                     <w:spacing w:line="240" w:lineRule="auto"/>
                     <w:ind w:left="720" w:hanging="360"/>
@@ -20308,7 +20308,7 @@
                   <w:pPr>
                     <w:numPr>
                       <w:ilvl w:val="0"/>
-                      <w:numId w:val="16"/>
+                      <w:numId w:val="17"/>
                     </w:numPr>
                     <w:spacing w:line="240" w:lineRule="auto"/>
                     <w:ind w:left="720" w:hanging="360"/>
@@ -20410,7 +20410,7 @@
                   <w:pPr>
                     <w:numPr>
                       <w:ilvl w:val="0"/>
-                      <w:numId w:val="16"/>
+                      <w:numId w:val="17"/>
                     </w:numPr>
                     <w:spacing w:line="240" w:lineRule="auto"/>
                     <w:ind w:left="720" w:hanging="360"/>
@@ -21146,7 +21146,7 @@
                     <w:widowControl w:val="0"/>
                     <w:numPr>
                       <w:ilvl w:val="0"/>
-                      <w:numId w:val="37"/>
+                      <w:numId w:val="38"/>
                     </w:numPr>
                     <w:spacing w:line="240" w:lineRule="auto"/>
                     <w:ind w:left="720" w:hanging="360"/>
@@ -21225,7 +21225,7 @@
                     <w:widowControl w:val="0"/>
                     <w:numPr>
                       <w:ilvl w:val="0"/>
-                      <w:numId w:val="37"/>
+                      <w:numId w:val="38"/>
                     </w:numPr>
                     <w:spacing w:line="240" w:lineRule="auto"/>
                     <w:ind w:left="720" w:hanging="360"/>
@@ -21877,7 +21877,7 @@
                     <w:widowControl w:val="0"/>
                     <w:numPr>
                       <w:ilvl w:val="0"/>
-                      <w:numId w:val="28"/>
+                      <w:numId w:val="29"/>
                     </w:numPr>
                     <w:spacing w:line="240" w:lineRule="auto"/>
                     <w:ind w:left="720" w:hanging="360"/>
@@ -21956,7 +21956,7 @@
                     <w:widowControl w:val="0"/>
                     <w:numPr>
                       <w:ilvl w:val="0"/>
-                      <w:numId w:val="28"/>
+                      <w:numId w:val="29"/>
                     </w:numPr>
                     <w:spacing w:line="240" w:lineRule="auto"/>
                     <w:ind w:left="720" w:hanging="360"/>
@@ -22648,7 +22648,7 @@
                   <w:pPr>
                     <w:numPr>
                       <w:ilvl w:val="0"/>
-                      <w:numId w:val="13"/>
+                      <w:numId w:val="14"/>
                     </w:numPr>
                     <w:spacing w:line="240" w:lineRule="auto"/>
                     <w:ind w:left="720" w:hanging="360"/>
@@ -22759,7 +22759,7 @@
                   <w:pPr>
                     <w:numPr>
                       <w:ilvl w:val="0"/>
-                      <w:numId w:val="13"/>
+                      <w:numId w:val="14"/>
                     </w:numPr>
                     <w:spacing w:line="240" w:lineRule="auto"/>
                     <w:ind w:left="720" w:hanging="360"/>
@@ -22800,7 +22800,7 @@
                   <w:pPr>
                     <w:numPr>
                       <w:ilvl w:val="0"/>
-                      <w:numId w:val="13"/>
+                      <w:numId w:val="14"/>
                     </w:numPr>
                     <w:spacing w:line="240" w:lineRule="auto"/>
                     <w:ind w:left="720" w:hanging="360"/>
@@ -22911,7 +22911,7 @@
                   <w:pPr>
                     <w:numPr>
                       <w:ilvl w:val="0"/>
-                      <w:numId w:val="13"/>
+                      <w:numId w:val="14"/>
                     </w:numPr>
                     <w:spacing w:line="240" w:lineRule="auto"/>
                     <w:ind w:left="720" w:hanging="360"/>
@@ -23155,7 +23155,7 @@
             <w:pPr>
               <w:numPr>
                 <w:ilvl w:val="0"/>
-                <w:numId w:val="32"/>
+                <w:numId w:val="33"/>
               </w:numPr>
               <w:spacing w:line="360" w:lineRule="auto"/>
               <w:ind w:left="720" w:hanging="360"/>
@@ -23174,7 +23174,7 @@
             <w:pPr>
               <w:numPr>
                 <w:ilvl w:val="0"/>
-                <w:numId w:val="32"/>
+                <w:numId w:val="33"/>
               </w:numPr>
               <w:spacing w:line="360" w:lineRule="auto"/>
               <w:ind w:left="720" w:hanging="360"/>
@@ -23193,7 +23193,7 @@
             <w:pPr>
               <w:numPr>
                 <w:ilvl w:val="0"/>
-                <w:numId w:val="32"/>
+                <w:numId w:val="33"/>
               </w:numPr>
               <w:spacing w:line="360" w:lineRule="auto"/>
               <w:ind w:left="720" w:hanging="360"/>
@@ -23212,7 +23212,7 @@
             <w:pPr>
               <w:numPr>
                 <w:ilvl w:val="0"/>
-                <w:numId w:val="32"/>
+                <w:numId w:val="33"/>
               </w:numPr>
               <w:spacing w:line="360" w:lineRule="auto"/>
               <w:ind w:left="720" w:hanging="360"/>
@@ -23915,7 +23915,7 @@
                     <w:widowControl w:val="0"/>
                     <w:numPr>
                       <w:ilvl w:val="0"/>
-                      <w:numId w:val="20"/>
+                      <w:numId w:val="21"/>
                     </w:numPr>
                     <w:spacing w:line="240" w:lineRule="auto"/>
                     <w:ind w:left="720" w:hanging="360"/>
@@ -23994,7 +23994,7 @@
                     <w:widowControl w:val="0"/>
                     <w:numPr>
                       <w:ilvl w:val="0"/>
-                      <w:numId w:val="20"/>
+                      <w:numId w:val="21"/>
                     </w:numPr>
                     <w:spacing w:line="240" w:lineRule="auto"/>
                     <w:ind w:left="720" w:hanging="360"/>
@@ -24661,7 +24661,7 @@
                     <w:widowControl w:val="0"/>
                     <w:numPr>
                       <w:ilvl w:val="0"/>
-                      <w:numId w:val="21"/>
+                      <w:numId w:val="22"/>
                     </w:numPr>
                     <w:spacing w:line="240" w:lineRule="auto"/>
                     <w:ind w:left="720" w:hanging="360"/>
@@ -24740,7 +24740,7 @@
                     <w:widowControl w:val="0"/>
                     <w:numPr>
                       <w:ilvl w:val="0"/>
-                      <w:numId w:val="21"/>
+                      <w:numId w:val="22"/>
                     </w:numPr>
                     <w:spacing w:line="240" w:lineRule="auto"/>
                     <w:ind w:left="720" w:hanging="360"/>
@@ -25010,7 +25010,7 @@
         <w:pStyle w:val="Heading3"/>
         <w:rPr/>
       </w:pPr>
-      <w:bookmarkStart w:colFirst="0" w:colLast="0" w:name="_oyt70kpf9hns" w:id="51"/>
+      <w:bookmarkStart w:colFirst="0" w:colLast="0" w:name="_cqbnrlmy6r55" w:id="51"/>
       <w:bookmarkEnd w:id="51"/>
       <w:r>
         <w:rPr>
@@ -25018,48 +25018,758 @@
         </w:rPr>
       </w:r>
     </w:p>
+    <w:tbl>
+      <w:tblPr>
+        <w:tblStyle w:val="Table53"/>
+        <w:tblW w:w="9030.0" w:type="dxa"/>
+        <w:jc w:val="left"/>
+        <w:tblInd w:w="100.0" w:type="pct"/>
+        <w:tblBorders>
+          <w:top w:color="000000" w:space="0" w:sz="0" w:val="nil"/>
+          <w:left w:color="000000" w:space="0" w:sz="0" w:val="nil"/>
+          <w:bottom w:color="000000" w:space="0" w:sz="0" w:val="nil"/>
+          <w:right w:color="000000" w:space="0" w:sz="0" w:val="nil"/>
+          <w:insideH w:color="000000" w:space="0" w:sz="0" w:val="nil"/>
+          <w:insideV w:color="000000" w:space="0" w:sz="0" w:val="nil"/>
+        </w:tblBorders>
+        <w:tblLayout w:type="fixed"/>
+        <w:tblLook w:val="0600"/>
+      </w:tblPr>
+      <w:tblGrid>
+        <w:gridCol w:w="1725"/>
+        <w:gridCol w:w="7305"/>
+        <w:tblGridChange w:id="0">
+          <w:tblGrid>
+            <w:gridCol w:w="1725"/>
+            <w:gridCol w:w="7305"/>
+          </w:tblGrid>
+        </w:tblGridChange>
+      </w:tblGrid>
+      <w:tr>
+        <w:trPr>
+          <w:trHeight w:val="680" w:hRule="atLeast"/>
+        </w:trPr>
+        <w:tc>
+          <w:tcPr>
+            <w:tcBorders>
+              <w:top w:color="000000" w:space="0" w:sz="0" w:val="nil"/>
+              <w:left w:color="000000" w:space="0" w:sz="0" w:val="nil"/>
+              <w:bottom w:color="000000" w:space="0" w:sz="8" w:val="single"/>
+              <w:right w:color="000000" w:space="0" w:sz="0" w:val="nil"/>
+            </w:tcBorders>
+            <w:tcMar>
+              <w:top w:w="100.0" w:type="dxa"/>
+              <w:left w:w="100.0" w:type="dxa"/>
+              <w:bottom w:w="100.0" w:type="dxa"/>
+              <w:right w:w="100.0" w:type="dxa"/>
+            </w:tcMar>
+            <w:vAlign w:val="top"/>
+          </w:tcPr>
+          <w:p>
+            <w:pPr>
+              <w:spacing w:line="360" w:lineRule="auto"/>
+              <w:jc w:val="right"/>
+              <w:rPr>
+                <w:color w:val="999999"/>
+              </w:rPr>
+            </w:pPr>
+            <w:r>
+              <w:rPr>
+                <w:color w:val="999999"/>
+                <w:rtl w:val="0"/>
+              </w:rPr>
+              <w:t xml:space="preserve">ID</w:t>
+            </w:r>
+          </w:p>
+        </w:tc>
+        <w:tc>
+          <w:tcPr>
+            <w:tcBorders>
+              <w:top w:color="000000" w:space="0" w:sz="0" w:val="nil"/>
+              <w:left w:color="000000" w:space="0" w:sz="0" w:val="nil"/>
+              <w:bottom w:color="000000" w:space="0" w:sz="8" w:val="single"/>
+              <w:right w:color="000000" w:space="0" w:sz="0" w:val="nil"/>
+            </w:tcBorders>
+            <w:tcMar>
+              <w:top w:w="100.0" w:type="dxa"/>
+              <w:left w:w="100.0" w:type="dxa"/>
+              <w:bottom w:w="100.0" w:type="dxa"/>
+              <w:right w:w="100.0" w:type="dxa"/>
+            </w:tcMar>
+            <w:vAlign w:val="top"/>
+          </w:tcPr>
+          <w:p>
+            <w:pPr>
+              <w:rPr/>
+            </w:pPr>
+            <w:r>
+              <w:rPr>
+                <w:rtl w:val="0"/>
+              </w:rPr>
+              <w:t xml:space="preserve">UC_27</w:t>
+            </w:r>
+          </w:p>
+        </w:tc>
+      </w:tr>
+      <w:tr>
+        <w:trPr>
+          <w:trHeight w:val="680" w:hRule="atLeast"/>
+        </w:trPr>
+        <w:tc>
+          <w:tcPr>
+            <w:tcBorders>
+              <w:top w:color="000000" w:space="0" w:sz="0" w:val="nil"/>
+              <w:left w:color="000000" w:space="0" w:sz="0" w:val="nil"/>
+              <w:bottom w:color="000000" w:space="0" w:sz="8" w:val="single"/>
+              <w:right w:color="000000" w:space="0" w:sz="0" w:val="nil"/>
+            </w:tcBorders>
+            <w:tcMar>
+              <w:top w:w="100.0" w:type="dxa"/>
+              <w:left w:w="100.0" w:type="dxa"/>
+              <w:bottom w:w="100.0" w:type="dxa"/>
+              <w:right w:w="100.0" w:type="dxa"/>
+            </w:tcMar>
+            <w:vAlign w:val="top"/>
+          </w:tcPr>
+          <w:p>
+            <w:pPr>
+              <w:spacing w:line="360" w:lineRule="auto"/>
+              <w:jc w:val="right"/>
+              <w:rPr>
+                <w:color w:val="999999"/>
+              </w:rPr>
+            </w:pPr>
+            <w:r>
+              <w:rPr>
+                <w:color w:val="999999"/>
+                <w:rtl w:val="0"/>
+              </w:rPr>
+              <w:t xml:space="preserve">Nome Caso d’uso</w:t>
+            </w:r>
+          </w:p>
+        </w:tc>
+        <w:tc>
+          <w:tcPr>
+            <w:tcBorders>
+              <w:top w:color="000000" w:space="0" w:sz="0" w:val="nil"/>
+              <w:left w:color="000000" w:space="0" w:sz="0" w:val="nil"/>
+              <w:bottom w:color="000000" w:space="0" w:sz="8" w:val="single"/>
+              <w:right w:color="000000" w:space="0" w:sz="0" w:val="nil"/>
+            </w:tcBorders>
+            <w:tcMar>
+              <w:top w:w="100.0" w:type="dxa"/>
+              <w:left w:w="100.0" w:type="dxa"/>
+              <w:bottom w:w="100.0" w:type="dxa"/>
+              <w:right w:w="100.0" w:type="dxa"/>
+            </w:tcMar>
+            <w:vAlign w:val="top"/>
+          </w:tcPr>
+          <w:p>
+            <w:pPr>
+              <w:rPr/>
+            </w:pPr>
+            <w:r>
+              <w:rPr>
+                <w:rtl w:val="0"/>
+              </w:rPr>
+              <w:t xml:space="preserve">Controllo vendite</w:t>
+            </w:r>
+          </w:p>
+        </w:tc>
+      </w:tr>
+      <w:tr>
+        <w:trPr>
+          <w:trHeight w:val="680" w:hRule="atLeast"/>
+        </w:trPr>
+        <w:tc>
+          <w:tcPr>
+            <w:tcBorders>
+              <w:top w:color="000000" w:space="0" w:sz="0" w:val="nil"/>
+              <w:left w:color="000000" w:space="0" w:sz="0" w:val="nil"/>
+              <w:bottom w:color="000000" w:space="0" w:sz="8" w:val="single"/>
+              <w:right w:color="000000" w:space="0" w:sz="0" w:val="nil"/>
+            </w:tcBorders>
+            <w:tcMar>
+              <w:top w:w="100.0" w:type="dxa"/>
+              <w:left w:w="100.0" w:type="dxa"/>
+              <w:bottom w:w="100.0" w:type="dxa"/>
+              <w:right w:w="100.0" w:type="dxa"/>
+            </w:tcMar>
+            <w:vAlign w:val="top"/>
+          </w:tcPr>
+          <w:p>
+            <w:pPr>
+              <w:spacing w:line="360" w:lineRule="auto"/>
+              <w:jc w:val="right"/>
+              <w:rPr>
+                <w:color w:val="999999"/>
+              </w:rPr>
+            </w:pPr>
+            <w:r>
+              <w:rPr>
+                <w:color w:val="999999"/>
+                <w:rtl w:val="0"/>
+              </w:rPr>
+              <w:t xml:space="preserve">Attori Partecipanti</w:t>
+            </w:r>
+          </w:p>
+        </w:tc>
+        <w:tc>
+          <w:tcPr>
+            <w:tcBorders>
+              <w:top w:color="000000" w:space="0" w:sz="0" w:val="nil"/>
+              <w:left w:color="000000" w:space="0" w:sz="0" w:val="nil"/>
+              <w:bottom w:color="000000" w:space="0" w:sz="8" w:val="single"/>
+              <w:right w:color="000000" w:space="0" w:sz="0" w:val="nil"/>
+            </w:tcBorders>
+            <w:tcMar>
+              <w:top w:w="100.0" w:type="dxa"/>
+              <w:left w:w="100.0" w:type="dxa"/>
+              <w:bottom w:w="100.0" w:type="dxa"/>
+              <w:right w:w="100.0" w:type="dxa"/>
+            </w:tcMar>
+            <w:vAlign w:val="top"/>
+          </w:tcPr>
+          <w:p>
+            <w:pPr>
+              <w:spacing w:line="360" w:lineRule="auto"/>
+              <w:rPr/>
+            </w:pPr>
+            <w:r>
+              <w:rPr>
+                <w:rtl w:val="0"/>
+              </w:rPr>
+              <w:t xml:space="preserve">Personal Trainer</w:t>
+            </w:r>
+          </w:p>
+        </w:tc>
+      </w:tr>
+      <w:tr>
+        <w:trPr>
+          <w:trHeight w:val="1900" w:hRule="atLeast"/>
+        </w:trPr>
+        <w:tc>
+          <w:tcPr>
+            <w:tcBorders>
+              <w:top w:color="000000" w:space="0" w:sz="0" w:val="nil"/>
+              <w:left w:color="000000" w:space="0" w:sz="0" w:val="nil"/>
+              <w:bottom w:color="000000" w:space="0" w:sz="8" w:val="single"/>
+              <w:right w:color="000000" w:space="0" w:sz="0" w:val="nil"/>
+            </w:tcBorders>
+            <w:tcMar>
+              <w:top w:w="100.0" w:type="dxa"/>
+              <w:left w:w="100.0" w:type="dxa"/>
+              <w:bottom w:w="100.0" w:type="dxa"/>
+              <w:right w:w="100.0" w:type="dxa"/>
+            </w:tcMar>
+            <w:vAlign w:val="top"/>
+          </w:tcPr>
+          <w:p>
+            <w:pPr>
+              <w:spacing w:line="360" w:lineRule="auto"/>
+              <w:jc w:val="right"/>
+              <w:rPr>
+                <w:color w:val="999999"/>
+              </w:rPr>
+            </w:pPr>
+            <w:r>
+              <w:rPr>
+                <w:color w:val="999999"/>
+                <w:rtl w:val="0"/>
+              </w:rPr>
+              <w:t xml:space="preserve">Sequenza degli eventi</w:t>
+            </w:r>
+          </w:p>
+        </w:tc>
+        <w:tc>
+          <w:tcPr>
+            <w:tcBorders>
+              <w:top w:color="000000" w:space="0" w:sz="0" w:val="nil"/>
+              <w:left w:color="000000" w:space="0" w:sz="0" w:val="nil"/>
+              <w:bottom w:color="000000" w:space="0" w:sz="8" w:val="single"/>
+              <w:right w:color="000000" w:space="0" w:sz="0" w:val="nil"/>
+            </w:tcBorders>
+            <w:tcMar>
+              <w:top w:w="100.0" w:type="dxa"/>
+              <w:left w:w="100.0" w:type="dxa"/>
+              <w:bottom w:w="100.0" w:type="dxa"/>
+              <w:right w:w="100.0" w:type="dxa"/>
+            </w:tcMar>
+            <w:vAlign w:val="top"/>
+          </w:tcPr>
+          <w:p>
+            <w:pPr>
+              <w:spacing w:line="360" w:lineRule="auto"/>
+              <w:rPr/>
+            </w:pPr>
+            <w:r>
+              <w:rPr>
+                <w:rtl w:val="0"/>
+              </w:rPr>
+            </w:r>
+          </w:p>
+          <w:tbl>
+            <w:tblPr>
+              <w:tblStyle w:val="Table54"/>
+              <w:tblW w:w="7105.0" w:type="dxa"/>
+              <w:jc w:val="left"/>
+              <w:tblLayout w:type="fixed"/>
+              <w:tblLook w:val="0600"/>
+            </w:tblPr>
+            <w:tblGrid>
+              <w:gridCol w:w="3552.5"/>
+              <w:gridCol w:w="3552.5"/>
+              <w:tblGridChange w:id="0">
+                <w:tblGrid>
+                  <w:gridCol w:w="3552.5"/>
+                  <w:gridCol w:w="3552.5"/>
+                </w:tblGrid>
+              </w:tblGridChange>
+            </w:tblGrid>
+            <w:tr>
+              <w:tc>
+                <w:tcPr>
+                  <w:shd w:fill="auto" w:val="clear"/>
+                  <w:tcMar>
+                    <w:top w:w="100.0" w:type="dxa"/>
+                    <w:left w:w="100.0" w:type="dxa"/>
+                    <w:bottom w:w="100.0" w:type="dxa"/>
+                    <w:right w:w="100.0" w:type="dxa"/>
+                  </w:tcMar>
+                  <w:vAlign w:val="top"/>
+                </w:tcPr>
+                <w:p>
+                  <w:pPr>
+                    <w:widowControl w:val="0"/>
+                    <w:spacing w:line="240" w:lineRule="auto"/>
+                    <w:rPr>
+                      <w:b w:val="1"/>
+                    </w:rPr>
+                  </w:pPr>
+                  <w:r>
+                    <w:rPr>
+                      <w:b w:val="1"/>
+                      <w:rtl w:val="0"/>
+                    </w:rPr>
+                    <w:t xml:space="preserve">Atleta</w:t>
+                  </w:r>
+                </w:p>
+              </w:tc>
+              <w:tc>
+                <w:tcPr>
+                  <w:shd w:fill="auto" w:val="clear"/>
+                  <w:tcMar>
+                    <w:top w:w="100.0" w:type="dxa"/>
+                    <w:left w:w="100.0" w:type="dxa"/>
+                    <w:bottom w:w="100.0" w:type="dxa"/>
+                    <w:right w:w="100.0" w:type="dxa"/>
+                  </w:tcMar>
+                  <w:vAlign w:val="top"/>
+                </w:tcPr>
+                <w:p>
+                  <w:pPr>
+                    <w:widowControl w:val="0"/>
+                    <w:spacing w:line="240" w:lineRule="auto"/>
+                    <w:rPr>
+                      <w:b w:val="1"/>
+                    </w:rPr>
+                  </w:pPr>
+                  <w:r>
+                    <w:rPr>
+                      <w:b w:val="1"/>
+                      <w:rtl w:val="0"/>
+                    </w:rPr>
+                    <w:t xml:space="preserve">urCoach</w:t>
+                  </w:r>
+                  <w:r>
+                    <w:rPr>
+                      <w:rtl w:val="0"/>
+                    </w:rPr>
+                  </w:r>
+                </w:p>
+              </w:tc>
+            </w:tr>
+            <w:tr>
+              <w:tc>
+                <w:tcPr>
+                  <w:shd w:fill="auto" w:val="clear"/>
+                  <w:tcMar>
+                    <w:top w:w="100.0" w:type="dxa"/>
+                    <w:left w:w="100.0" w:type="dxa"/>
+                    <w:bottom w:w="100.0" w:type="dxa"/>
+                    <w:right w:w="100.0" w:type="dxa"/>
+                  </w:tcMar>
+                  <w:vAlign w:val="top"/>
+                </w:tcPr>
+                <w:p>
+                  <w:pPr>
+                    <w:widowControl w:val="0"/>
+                    <w:numPr>
+                      <w:ilvl w:val="0"/>
+                      <w:numId w:val="8"/>
+                    </w:numPr>
+                    <w:spacing w:line="240" w:lineRule="auto"/>
+                    <w:ind w:left="720" w:hanging="360"/>
+                  </w:pPr>
+                  <w:r>
+                    <w:rPr>
+                      <w:rtl w:val="0"/>
+                    </w:rPr>
+                    <w:t xml:space="preserve">Il Personal Trainer dalla sua pagina personale va alla sezione delle vendite effettuate</w:t>
+                  </w:r>
+                </w:p>
+              </w:tc>
+              <w:tc>
+                <w:tcPr>
+                  <w:shd w:fill="auto" w:val="clear"/>
+                  <w:tcMar>
+                    <w:top w:w="100.0" w:type="dxa"/>
+                    <w:left w:w="100.0" w:type="dxa"/>
+                    <w:bottom w:w="100.0" w:type="dxa"/>
+                    <w:right w:w="100.0" w:type="dxa"/>
+                  </w:tcMar>
+                  <w:vAlign w:val="top"/>
+                </w:tcPr>
+                <w:p>
+                  <w:pPr>
+                    <w:widowControl w:val="0"/>
+                    <w:spacing w:line="240" w:lineRule="auto"/>
+                    <w:rPr/>
+                  </w:pPr>
+                  <w:r>
+                    <w:rPr>
+                      <w:rtl w:val="0"/>
+                    </w:rPr>
+                  </w:r>
+                </w:p>
+              </w:tc>
+            </w:tr>
+            <w:tr>
+              <w:tc>
+                <w:tcPr>
+                  <w:shd w:fill="auto" w:val="clear"/>
+                  <w:tcMar>
+                    <w:top w:w="100.0" w:type="dxa"/>
+                    <w:left w:w="100.0" w:type="dxa"/>
+                    <w:bottom w:w="100.0" w:type="dxa"/>
+                    <w:right w:w="100.0" w:type="dxa"/>
+                  </w:tcMar>
+                  <w:vAlign w:val="top"/>
+                </w:tcPr>
+                <w:p>
+                  <w:pPr>
+                    <w:widowControl w:val="0"/>
+                    <w:spacing w:line="240" w:lineRule="auto"/>
+                    <w:rPr/>
+                  </w:pPr>
+                  <w:r>
+                    <w:rPr>
+                      <w:rtl w:val="0"/>
+                    </w:rPr>
+                  </w:r>
+                </w:p>
+              </w:tc>
+              <w:tc>
+                <w:tcPr>
+                  <w:shd w:fill="auto" w:val="clear"/>
+                  <w:tcMar>
+                    <w:top w:w="100.0" w:type="dxa"/>
+                    <w:left w:w="100.0" w:type="dxa"/>
+                    <w:bottom w:w="100.0" w:type="dxa"/>
+                    <w:right w:w="100.0" w:type="dxa"/>
+                  </w:tcMar>
+                  <w:vAlign w:val="top"/>
+                </w:tcPr>
+                <w:p>
+                  <w:pPr>
+                    <w:widowControl w:val="0"/>
+                    <w:numPr>
+                      <w:ilvl w:val="0"/>
+                      <w:numId w:val="8"/>
+                    </w:numPr>
+                    <w:spacing w:line="240" w:lineRule="auto"/>
+                    <w:ind w:left="720" w:hanging="360"/>
+                  </w:pPr>
+                  <w:r>
+                    <w:rPr>
+                      <w:rtl w:val="0"/>
+                    </w:rPr>
+                    <w:t xml:space="preserve">urCoach</w:t>
+                  </w:r>
+                  <w:r>
+                    <w:rPr>
+                      <w:rtl w:val="0"/>
+                    </w:rPr>
+                    <w:t xml:space="preserve"> mostra una pagina contenente una lista con tutti i servizi venduti  ed il guadagno totale in cima</w:t>
+                  </w:r>
+                </w:p>
+                <w:p>
+                  <w:pPr>
+                    <w:widowControl w:val="0"/>
+                    <w:spacing w:line="240" w:lineRule="auto"/>
+                    <w:ind w:left="720" w:firstLine="0"/>
+                    <w:rPr/>
+                  </w:pPr>
+                  <w:r>
+                    <w:rPr>
+                      <w:rtl w:val="0"/>
+                    </w:rPr>
+                  </w:r>
+                </w:p>
+              </w:tc>
+            </w:tr>
+          </w:tbl>
+          <w:p>
+            <w:pPr>
+              <w:spacing w:line="360" w:lineRule="auto"/>
+              <w:rPr/>
+            </w:pPr>
+            <w:r>
+              <w:rPr>
+                <w:rtl w:val="0"/>
+              </w:rPr>
+            </w:r>
+          </w:p>
+        </w:tc>
+      </w:tr>
+      <w:tr>
+        <w:trPr>
+          <w:trHeight w:val="920" w:hRule="atLeast"/>
+        </w:trPr>
+        <w:tc>
+          <w:tcPr>
+            <w:tcBorders>
+              <w:top w:color="000000" w:space="0" w:sz="0" w:val="nil"/>
+              <w:left w:color="000000" w:space="0" w:sz="0" w:val="nil"/>
+              <w:bottom w:color="000000" w:space="0" w:sz="8" w:val="single"/>
+              <w:right w:color="000000" w:space="0" w:sz="0" w:val="nil"/>
+            </w:tcBorders>
+            <w:tcMar>
+              <w:top w:w="100.0" w:type="dxa"/>
+              <w:left w:w="100.0" w:type="dxa"/>
+              <w:bottom w:w="100.0" w:type="dxa"/>
+              <w:right w:w="100.0" w:type="dxa"/>
+            </w:tcMar>
+            <w:vAlign w:val="top"/>
+          </w:tcPr>
+          <w:p>
+            <w:pPr>
+              <w:spacing w:line="360" w:lineRule="auto"/>
+              <w:jc w:val="right"/>
+              <w:rPr>
+                <w:color w:val="999999"/>
+              </w:rPr>
+            </w:pPr>
+            <w:r>
+              <w:rPr>
+                <w:color w:val="999999"/>
+                <w:rtl w:val="0"/>
+              </w:rPr>
+              <w:t xml:space="preserve">Pre-condizioni</w:t>
+            </w:r>
+          </w:p>
+        </w:tc>
+        <w:tc>
+          <w:tcPr>
+            <w:tcBorders>
+              <w:top w:color="000000" w:space="0" w:sz="0" w:val="nil"/>
+              <w:left w:color="000000" w:space="0" w:sz="0" w:val="nil"/>
+              <w:bottom w:color="000000" w:space="0" w:sz="8" w:val="single"/>
+              <w:right w:color="000000" w:space="0" w:sz="0" w:val="nil"/>
+            </w:tcBorders>
+            <w:tcMar>
+              <w:top w:w="100.0" w:type="dxa"/>
+              <w:left w:w="100.0" w:type="dxa"/>
+              <w:bottom w:w="100.0" w:type="dxa"/>
+              <w:right w:w="100.0" w:type="dxa"/>
+            </w:tcMar>
+            <w:vAlign w:val="top"/>
+          </w:tcPr>
+          <w:p>
+            <w:pPr>
+              <w:spacing w:line="360" w:lineRule="auto"/>
+              <w:rPr/>
+            </w:pPr>
+            <w:r>
+              <w:rPr>
+                <w:rtl w:val="0"/>
+              </w:rPr>
+              <w:t xml:space="preserve">Il Personal Trainer si trova nella propria pagina personale</w:t>
+            </w:r>
+          </w:p>
+        </w:tc>
+      </w:tr>
+      <w:tr>
+        <w:trPr>
+          <w:trHeight w:val="920" w:hRule="atLeast"/>
+        </w:trPr>
+        <w:tc>
+          <w:tcPr>
+            <w:tcBorders>
+              <w:top w:color="000000" w:space="0" w:sz="0" w:val="nil"/>
+              <w:left w:color="000000" w:space="0" w:sz="0" w:val="nil"/>
+              <w:bottom w:color="000000" w:space="0" w:sz="8" w:val="single"/>
+              <w:right w:color="000000" w:space="0" w:sz="0" w:val="nil"/>
+            </w:tcBorders>
+            <w:tcMar>
+              <w:top w:w="100.0" w:type="dxa"/>
+              <w:left w:w="100.0" w:type="dxa"/>
+              <w:bottom w:w="100.0" w:type="dxa"/>
+              <w:right w:w="100.0" w:type="dxa"/>
+            </w:tcMar>
+            <w:vAlign w:val="top"/>
+          </w:tcPr>
+          <w:p>
+            <w:pPr>
+              <w:spacing w:line="360" w:lineRule="auto"/>
+              <w:jc w:val="right"/>
+              <w:rPr>
+                <w:color w:val="999999"/>
+              </w:rPr>
+            </w:pPr>
+            <w:r>
+              <w:rPr>
+                <w:color w:val="999999"/>
+                <w:rtl w:val="0"/>
+              </w:rPr>
+              <w:t xml:space="preserve">Post-condizioni</w:t>
+            </w:r>
+          </w:p>
+        </w:tc>
+        <w:tc>
+          <w:tcPr>
+            <w:tcBorders>
+              <w:top w:color="000000" w:space="0" w:sz="0" w:val="nil"/>
+              <w:left w:color="000000" w:space="0" w:sz="0" w:val="nil"/>
+              <w:bottom w:color="000000" w:space="0" w:sz="8" w:val="single"/>
+              <w:right w:color="000000" w:space="0" w:sz="0" w:val="nil"/>
+            </w:tcBorders>
+            <w:tcMar>
+              <w:top w:w="100.0" w:type="dxa"/>
+              <w:left w:w="100.0" w:type="dxa"/>
+              <w:bottom w:w="100.0" w:type="dxa"/>
+              <w:right w:w="100.0" w:type="dxa"/>
+            </w:tcMar>
+            <w:vAlign w:val="top"/>
+          </w:tcPr>
+          <w:p>
+            <w:pPr>
+              <w:spacing w:line="360" w:lineRule="auto"/>
+              <w:rPr/>
+            </w:pPr>
+            <w:r>
+              <w:rPr>
+                <w:rtl w:val="0"/>
+              </w:rPr>
+              <w:t xml:space="preserve">Il Personal Trainer visualizza la lista delle vendite effettuate</w:t>
+            </w:r>
+          </w:p>
+        </w:tc>
+      </w:tr>
+      <w:tr>
+        <w:trPr>
+          <w:trHeight w:val="920" w:hRule="atLeast"/>
+        </w:trPr>
+        <w:tc>
+          <w:tcPr>
+            <w:tcBorders>
+              <w:top w:color="000000" w:space="0" w:sz="0" w:val="nil"/>
+              <w:left w:color="000000" w:space="0" w:sz="0" w:val="nil"/>
+              <w:bottom w:color="000000" w:space="0" w:sz="8" w:val="single"/>
+              <w:right w:color="000000" w:space="0" w:sz="0" w:val="nil"/>
+            </w:tcBorders>
+            <w:tcMar>
+              <w:top w:w="100.0" w:type="dxa"/>
+              <w:left w:w="100.0" w:type="dxa"/>
+              <w:bottom w:w="100.0" w:type="dxa"/>
+              <w:right w:w="100.0" w:type="dxa"/>
+            </w:tcMar>
+            <w:vAlign w:val="top"/>
+          </w:tcPr>
+          <w:p>
+            <w:pPr>
+              <w:spacing w:line="360" w:lineRule="auto"/>
+              <w:jc w:val="right"/>
+              <w:rPr>
+                <w:color w:val="999999"/>
+              </w:rPr>
+            </w:pPr>
+            <w:r>
+              <w:rPr>
+                <w:color w:val="999999"/>
+                <w:rtl w:val="0"/>
+              </w:rPr>
+              <w:t xml:space="preserve">Quality requirements</w:t>
+            </w:r>
+          </w:p>
+        </w:tc>
+        <w:tc>
+          <w:tcPr>
+            <w:tcBorders>
+              <w:top w:color="000000" w:space="0" w:sz="0" w:val="nil"/>
+              <w:left w:color="000000" w:space="0" w:sz="0" w:val="nil"/>
+              <w:bottom w:color="000000" w:space="0" w:sz="8" w:val="single"/>
+              <w:right w:color="000000" w:space="0" w:sz="0" w:val="nil"/>
+            </w:tcBorders>
+            <w:tcMar>
+              <w:top w:w="100.0" w:type="dxa"/>
+              <w:left w:w="100.0" w:type="dxa"/>
+              <w:bottom w:w="100.0" w:type="dxa"/>
+              <w:right w:w="100.0" w:type="dxa"/>
+            </w:tcMar>
+            <w:vAlign w:val="top"/>
+          </w:tcPr>
+          <w:p>
+            <w:pPr>
+              <w:spacing w:line="360" w:lineRule="auto"/>
+              <w:rPr/>
+            </w:pPr>
+            <w:r>
+              <w:rPr>
+                <w:rtl w:val="0"/>
+              </w:rPr>
+              <w:t xml:space="preserve">I dati mostrati devono essere aggiornati real-time</w:t>
+            </w:r>
+          </w:p>
+        </w:tc>
+      </w:tr>
+    </w:tbl>
     <w:p>
       <w:pPr>
         <w:pStyle w:val="Heading3"/>
         <w:rPr/>
       </w:pPr>
-      <w:bookmarkStart w:colFirst="0" w:colLast="0" w:name="_a07qb7rlcld0" w:id="52"/>
+      <w:bookmarkStart w:colFirst="0" w:colLast="0" w:name="_5f6aj4j5deyj" w:id="52"/>
       <w:bookmarkEnd w:id="52"/>
       <w:r>
+        <w:br w:type="page"/>
+      </w:r>
+      <w:r>
+        <w:rPr>
+          <w:rtl w:val="0"/>
+        </w:rPr>
+      </w:r>
+    </w:p>
+    <w:p>
+      <w:pPr>
+        <w:pStyle w:val="Heading3"/>
         <w:rPr/>
-        <w:drawing>
-          <wp:inline distB="114300" distT="114300" distL="114300" distR="114300">
-            <wp:extent cx="5734050" cy="2984500"/>
-            <wp:effectExtent b="0" l="0" r="0" t="0"/>
-            <wp:docPr id="1" name="image1.png"/>
-            <a:graphic>
-              <a:graphicData uri="http://schemas.openxmlformats.org/drawingml/2006/picture">
-                <pic:pic>
-                  <pic:nvPicPr>
-                    <pic:cNvPr id="0" name="image1.png"/>
-                    <pic:cNvPicPr preferRelativeResize="0"/>
-                  </pic:nvPicPr>
-                  <pic:blipFill>
-                    <a:blip r:embed="rId6"/>
-                    <a:srcRect b="0" l="0" r="0" t="0"/>
-                    <a:stretch>
-                      <a:fillRect/>
-                    </a:stretch>
-                  </pic:blipFill>
-                  <pic:spPr>
-                    <a:xfrm>
-                      <a:off x="0" y="0"/>
-                      <a:ext cx="5734050" cy="2984500"/>
-                    </a:xfrm>
-                    <a:prstGeom prst="rect"/>
-                    <a:ln/>
-                  </pic:spPr>
-                </pic:pic>
-              </a:graphicData>
-            </a:graphic>
-          </wp:inline>
-        </w:drawing>
+      </w:pPr>
+      <w:bookmarkStart w:colFirst="0" w:colLast="0" w:name="_oyt70kpf9hns" w:id="53"/>
+      <w:bookmarkEnd w:id="53"/>
+      <w:r>
+        <w:rPr>
+          <w:rtl w:val="0"/>
+        </w:rPr>
       </w:r>
+    </w:p>
+    <w:p>
+      <w:pPr>
+        <w:pStyle w:val="Heading3"/>
+        <w:rPr/>
+      </w:pPr>
+      <w:bookmarkStart w:colFirst="0" w:colLast="0" w:name="_a07qb7rlcld0" w:id="54"/>
+      <w:bookmarkEnd w:id="54"/>
       <w:r>
         <w:rPr>
           <w:rtl w:val="0"/>
@@ -26069,6 +26779,116 @@
   </w:abstractNum>
   <w:abstractNum w:abstractNumId="10">
     <w:lvl w:ilvl="0">
+      <w:start w:val="1"/>
+      <w:numFmt w:val="decimal"/>
+      <w:lvlText w:val="%1."/>
+      <w:lvlJc w:val="left"/>
+      <w:pPr>
+        <w:ind w:left="720" w:hanging="360"/>
+      </w:pPr>
+      <w:rPr>
+        <w:u w:val="none"/>
+      </w:rPr>
+    </w:lvl>
+    <w:lvl w:ilvl="1">
+      <w:start w:val="1"/>
+      <w:numFmt w:val="lowerLetter"/>
+      <w:lvlText w:val="%2."/>
+      <w:lvlJc w:val="left"/>
+      <w:pPr>
+        <w:ind w:left="1440" w:hanging="360"/>
+      </w:pPr>
+      <w:rPr>
+        <w:u w:val="none"/>
+      </w:rPr>
+    </w:lvl>
+    <w:lvl w:ilvl="2">
+      <w:start w:val="1"/>
+      <w:numFmt w:val="lowerRoman"/>
+      <w:lvlText w:val="%3."/>
+      <w:lvlJc w:val="right"/>
+      <w:pPr>
+        <w:ind w:left="2160" w:hanging="360"/>
+      </w:pPr>
+      <w:rPr>
+        <w:u w:val="none"/>
+      </w:rPr>
+    </w:lvl>
+    <w:lvl w:ilvl="3">
+      <w:start w:val="1"/>
+      <w:numFmt w:val="decimal"/>
+      <w:lvlText w:val="%4."/>
+      <w:lvlJc w:val="left"/>
+      <w:pPr>
+        <w:ind w:left="2880" w:hanging="360"/>
+      </w:pPr>
+      <w:rPr>
+        <w:u w:val="none"/>
+      </w:rPr>
+    </w:lvl>
+    <w:lvl w:ilvl="4">
+      <w:start w:val="1"/>
+      <w:numFmt w:val="lowerLetter"/>
+      <w:lvlText w:val="%5."/>
+      <w:lvlJc w:val="left"/>
+      <w:pPr>
+        <w:ind w:left="3600" w:hanging="360"/>
+      </w:pPr>
+      <w:rPr>
+        <w:u w:val="none"/>
+      </w:rPr>
+    </w:lvl>
+    <w:lvl w:ilvl="5">
+      <w:start w:val="1"/>
+      <w:numFmt w:val="lowerRoman"/>
+      <w:lvlText w:val="%6."/>
+      <w:lvlJc w:val="right"/>
+      <w:pPr>
+        <w:ind w:left="4320" w:hanging="360"/>
+      </w:pPr>
+      <w:rPr>
+        <w:u w:val="none"/>
+      </w:rPr>
+    </w:lvl>
+    <w:lvl w:ilvl="6">
+      <w:start w:val="1"/>
+      <w:numFmt w:val="decimal"/>
+      <w:lvlText w:val="%7."/>
+      <w:lvlJc w:val="left"/>
+      <w:pPr>
+        <w:ind w:left="5040" w:hanging="360"/>
+      </w:pPr>
+      <w:rPr>
+        <w:u w:val="none"/>
+      </w:rPr>
+    </w:lvl>
+    <w:lvl w:ilvl="7">
+      <w:start w:val="1"/>
+      <w:numFmt w:val="lowerLetter"/>
+      <w:lvlText w:val="%8."/>
+      <w:lvlJc w:val="left"/>
+      <w:pPr>
+        <w:ind w:left="5760" w:hanging="360"/>
+      </w:pPr>
+      <w:rPr>
+        <w:u w:val="none"/>
+      </w:rPr>
+    </w:lvl>
+    <w:lvl w:ilvl="8">
+      <w:start w:val="1"/>
+      <w:numFmt w:val="lowerRoman"/>
+      <w:lvlText w:val="%9."/>
+      <w:lvlJc w:val="right"/>
+      <w:pPr>
+        <w:ind w:left="6480" w:hanging="360"/>
+      </w:pPr>
+      <w:rPr>
+        <w:u w:val="none"/>
+      </w:rPr>
+    </w:lvl>
+  </w:abstractNum>
+  <w:abstractNum w:abstractNumId="11">
+    <w:lvl w:ilvl="0">
       <w:start w:val="2"/>
       <w:numFmt w:val="decimal"/>
       <w:lvlText w:val="%1."/>
@@ -26177,7 +26997,7 @@
       </w:rPr>
     </w:lvl>
   </w:abstractNum>
-  <w:abstractNum w:abstractNumId="11">
+  <w:abstractNum w:abstractNumId="12">
     <w:lvl w:ilvl="0">
       <w:start w:val="1"/>
       <w:numFmt w:val="decimal"/>
@@ -26287,7 +27107,7 @@
       </w:rPr>
     </w:lvl>
   </w:abstractNum>
-  <w:abstractNum w:abstractNumId="12">
+  <w:abstractNum w:abstractNumId="13">
     <w:lvl w:ilvl="0">
       <w:start w:val="6"/>
       <w:numFmt w:val="decimal"/>
@@ -26397,7 +27217,7 @@
       </w:rPr>
     </w:lvl>
   </w:abstractNum>
-  <w:abstractNum w:abstractNumId="13">
+  <w:abstractNum w:abstractNumId="14">
     <w:lvl w:ilvl="0">
       <w:start w:val="1"/>
       <w:numFmt w:val="decimal"/>
@@ -26507,7 +27327,7 @@
       </w:rPr>
     </w:lvl>
   </w:abstractNum>
-  <w:abstractNum w:abstractNumId="14">
+  <w:abstractNum w:abstractNumId="15">
     <w:lvl w:ilvl="0">
       <w:start w:val="3"/>
       <w:numFmt w:val="decimal"/>
@@ -26617,7 +27437,7 @@
       </w:rPr>
     </w:lvl>
   </w:abstractNum>
-  <w:abstractNum w:abstractNumId="15">
+  <w:abstractNum w:abstractNumId="16">
     <w:lvl w:ilvl="0">
       <w:start w:val="1"/>
       <w:numFmt w:val="decimal"/>
@@ -26727,7 +27547,7 @@
       </w:rPr>
     </w:lvl>
   </w:abstractNum>
-  <w:abstractNum w:abstractNumId="16">
+  <w:abstractNum w:abstractNumId="17">
     <w:lvl w:ilvl="0">
       <w:start w:val="1"/>
       <w:numFmt w:val="decimal"/>
@@ -26837,7 +27657,7 @@
       </w:rPr>
     </w:lvl>
   </w:abstractNum>
-  <w:abstractNum w:abstractNumId="17">
+  <w:abstractNum w:abstractNumId="18">
     <w:lvl w:ilvl="0">
       <w:start w:val="1"/>
       <w:numFmt w:val="decimal"/>
@@ -26947,7 +27767,7 @@
       </w:rPr>
     </w:lvl>
   </w:abstractNum>
-  <w:abstractNum w:abstractNumId="18">
+  <w:abstractNum w:abstractNumId="19">
     <w:lvl w:ilvl="0">
       <w:start w:val="3"/>
       <w:numFmt w:val="decimal"/>
@@ -27057,7 +27877,7 @@
       </w:rPr>
     </w:lvl>
   </w:abstractNum>
-  <w:abstractNum w:abstractNumId="19">
+  <w:abstractNum w:abstractNumId="20">
     <w:lvl w:ilvl="0">
       <w:start w:val="1"/>
       <w:numFmt w:val="decimal"/>
@@ -27167,7 +27987,7 @@
       </w:rPr>
     </w:lvl>
   </w:abstractNum>
-  <w:abstractNum w:abstractNumId="20">
+  <w:abstractNum w:abstractNumId="21">
     <w:lvl w:ilvl="0">
       <w:start w:val="1"/>
       <w:numFmt w:val="decimal"/>
@@ -27277,7 +28097,7 @@
       </w:rPr>
     </w:lvl>
   </w:abstractNum>
-  <w:abstractNum w:abstractNumId="21">
+  <w:abstractNum w:abstractNumId="22">
     <w:lvl w:ilvl="0">
       <w:start w:val="1"/>
       <w:numFmt w:val="decimal"/>
@@ -27387,7 +28207,7 @@
       </w:rPr>
     </w:lvl>
   </w:abstractNum>
-  <w:abstractNum w:abstractNumId="22">
+  <w:abstractNum w:abstractNumId="23">
     <w:lvl w:ilvl="0">
       <w:start w:val="5"/>
       <w:numFmt w:val="decimal"/>
@@ -27497,7 +28317,7 @@
       </w:rPr>
     </w:lvl>
   </w:abstractNum>
-  <w:abstractNum w:abstractNumId="23">
+  <w:abstractNum w:abstractNumId="24">
     <w:lvl w:ilvl="0">
       <w:start w:val="1"/>
       <w:numFmt w:val="decimal"/>
@@ -27607,7 +28427,7 @@
       </w:rPr>
     </w:lvl>
   </w:abstractNum>
-  <w:abstractNum w:abstractNumId="24">
+  <w:abstractNum w:abstractNumId="25">
     <w:lvl w:ilvl="0">
       <w:start w:val="4"/>
       <w:numFmt w:val="decimal"/>
@@ -27717,7 +28537,7 @@
       </w:rPr>
     </w:lvl>
   </w:abstractNum>
-  <w:abstractNum w:abstractNumId="25">
+  <w:abstractNum w:abstractNumId="26">
     <w:lvl w:ilvl="0">
       <w:start w:val="2"/>
       <w:numFmt w:val="decimal"/>
@@ -27827,7 +28647,7 @@
       </w:rPr>
     </w:lvl>
   </w:abstractNum>
-  <w:abstractNum w:abstractNumId="26">
+  <w:abstractNum w:abstractNumId="27">
     <w:lvl w:ilvl="0">
       <w:start w:val="3"/>
       <w:numFmt w:val="decimal"/>
@@ -27937,7 +28757,7 @@
       </w:rPr>
     </w:lvl>
   </w:abstractNum>
-  <w:abstractNum w:abstractNumId="27">
+  <w:abstractNum w:abstractNumId="28">
     <w:lvl w:ilvl="0">
       <w:start w:val="1"/>
       <w:numFmt w:val="decimal"/>
@@ -28047,7 +28867,7 @@
       </w:rPr>
     </w:lvl>
   </w:abstractNum>
-  <w:abstractNum w:abstractNumId="28">
+  <w:abstractNum w:abstractNumId="29">
     <w:lvl w:ilvl="0">
       <w:start w:val="1"/>
       <w:numFmt w:val="decimal"/>
@@ -28157,7 +28977,7 @@
       </w:rPr>
     </w:lvl>
   </w:abstractNum>
-  <w:abstractNum w:abstractNumId="29">
+  <w:abstractNum w:abstractNumId="30">
     <w:lvl w:ilvl="0">
       <w:start w:val="1"/>
       <w:numFmt w:val="decimal"/>
@@ -28267,7 +29087,7 @@
       </w:rPr>
     </w:lvl>
   </w:abstractNum>
-  <w:abstractNum w:abstractNumId="30">
+  <w:abstractNum w:abstractNumId="31">
     <w:lvl w:ilvl="0">
       <w:start w:val="1"/>
       <w:numFmt w:val="decimal"/>
@@ -28377,7 +29197,7 @@
       </w:rPr>
     </w:lvl>
   </w:abstractNum>
-  <w:abstractNum w:abstractNumId="31">
+  <w:abstractNum w:abstractNumId="32">
     <w:lvl w:ilvl="0">
       <w:start w:val="1"/>
       <w:numFmt w:val="decimal"/>
@@ -28487,7 +29307,7 @@
       </w:rPr>
     </w:lvl>
   </w:abstractNum>
-  <w:abstractNum w:abstractNumId="32">
+  <w:abstractNum w:abstractNumId="33">
     <w:lvl w:ilvl="0">
       <w:start w:val="1"/>
       <w:numFmt w:val="bullet"/>
@@ -28597,7 +29417,7 @@
       </w:rPr>
     </w:lvl>
   </w:abstractNum>
-  <w:abstractNum w:abstractNumId="33">
+  <w:abstractNum w:abstractNumId="34">
     <w:lvl w:ilvl="0">
       <w:start w:val="1"/>
       <w:numFmt w:val="decimal"/>
@@ -28707,7 +29527,7 @@
       </w:rPr>
     </w:lvl>
   </w:abstractNum>
-  <w:abstractNum w:abstractNumId="34">
+  <w:abstractNum w:abstractNumId="35">
     <w:lvl w:ilvl="0">
       <w:start w:val="1"/>
       <w:numFmt w:val="bullet"/>
@@ -28817,7 +29637,7 @@
       </w:rPr>
     </w:lvl>
   </w:abstractNum>
-  <w:abstractNum w:abstractNumId="35">
+  <w:abstractNum w:abstractNumId="36">
     <w:lvl w:ilvl="0">
       <w:start w:val="1"/>
       <w:numFmt w:val="decimal"/>
@@ -28927,7 +29747,7 @@
       </w:rPr>
     </w:lvl>
   </w:abstractNum>
-  <w:abstractNum w:abstractNumId="36">
+  <w:abstractNum w:abstractNumId="37">
     <w:lvl w:ilvl="0">
       <w:start w:val="2"/>
       <w:numFmt w:val="decimal"/>
@@ -29037,7 +29857,7 @@
       </w:rPr>
     </w:lvl>
   </w:abstractNum>
-  <w:abstractNum w:abstractNumId="37">
+  <w:abstractNum w:abstractNumId="38">
     <w:lvl w:ilvl="0">
       <w:start w:val="1"/>
       <w:numFmt w:val="decimal"/>
@@ -29257,6 +30077,9 @@
   </w:num>
   <w:num w:numId="37">
     <w:abstractNumId w:val="37"/>
+  </w:num>
+  <w:num w:numId="38">
+    <w:abstractNumId w:val="38"/>
   </w:num>
 </w:numbering>
 </file>
@@ -30970,6 +31793,68 @@
     </w:tblPr>
   </w:style>
   <w:style w:type="table" w:styleId="Table52">
+    <w:basedOn w:val="TableNormal"/>
+    <w:tblPr>
+      <w:tblStyleRowBandSize w:val="1"/>
+      <w:tblStyleColBandSize w:val="1"/>
+      <w:tblCellMar>
+        <w:top w:w="100.0" w:type="dxa"/>
+        <w:left w:w="100.0" w:type="dxa"/>
+        <w:bottom w:w="100.0" w:type="dxa"/>
+        <w:right w:w="100.0" w:type="dxa"/>
+      </w:tblCellMar>
+    </w:tblPr>
+    <w:tblStylePr w:type="band1Horz">
+      <w:tcPr/>
+    </w:tblStylePr>
+    <w:tblStylePr w:type="band1Vert">
+      <w:tcPr/>
+    </w:tblStylePr>
+    <w:tblStylePr w:type="band2Horz">
+      <w:tcPr/>
+    </w:tblStylePr>
+    <w:tblStylePr w:type="band2Vert">
+      <w:tcPr/>
+    </w:tblStylePr>
+    <w:tblStylePr w:type="firstCol">
+      <w:tcPr/>
+    </w:tblStylePr>
+    <w:tblStylePr w:type="firstRow">
+      <w:tcPr/>
+    </w:tblStylePr>
+    <w:tblStylePr w:type="lastCol">
+      <w:tcPr/>
+    </w:tblStylePr>
+    <w:tblStylePr w:type="lastRow">
+      <w:tcPr/>
+    </w:tblStylePr>
+    <w:tblStylePr w:type="neCell">
+      <w:tcPr/>
+    </w:tblStylePr>
+    <w:tblStylePr w:type="nwCell">
+      <w:tcPr/>
+    </w:tblStylePr>
+    <w:tblStylePr w:type="seCell">
+      <w:tcPr/>
+    </w:tblStylePr>
+    <w:tblStylePr w:type="swCell">
+      <w:tcPr/>
+    </w:tblStylePr>
+  </w:style>
+  <w:style w:type="table" w:styleId="Table53">
+    <w:basedOn w:val="TableNormal"/>
+    <w:tblPr>
+      <w:tblStyleRowBandSize w:val="1"/>
+      <w:tblStyleColBandSize w:val="1"/>
+      <w:tblCellMar>
+        <w:top w:w="100.0" w:type="dxa"/>
+        <w:left w:w="100.0" w:type="dxa"/>
+        <w:bottom w:w="100.0" w:type="dxa"/>
+        <w:right w:w="100.0" w:type="dxa"/>
+      </w:tblCellMar>
+    </w:tblPr>
+  </w:style>
+  <w:style w:type="table" w:styleId="Table54">
     <w:basedOn w:val="TableNormal"/>
     <w:tblPr>
       <w:tblStyleRowBandSize w:val="1"/>

</xml_diff>